<commit_message>
ER diagram and ER relationship schema
</commit_message>
<xml_diff>
--- a/Main Project Requirements.docx
+++ b/Main Project Requirements.docx
@@ -1,6 +1,6 @@
 
 <file path=word/document.xml><?xml version="1.0" encoding="utf-8"?>
-<w:document xmlns:wpc="http://schemas.microsoft.com/office/word/2010/wordprocessingCanvas" xmlns:cx="http://schemas.microsoft.com/office/drawing/2014/chartex" xmlns:cx1="http://schemas.microsoft.com/office/drawing/2015/9/8/chartex" xmlns:cx2="http://schemas.microsoft.com/office/drawing/2015/10/21/chartex" xmlns:cx3="http://schemas.microsoft.com/office/drawing/2016/5/9/chartex" xmlns:cx4="http://schemas.microsoft.com/office/drawing/2016/5/10/chartex" xmlns:cx5="http://schemas.microsoft.com/office/drawing/2016/5/11/chartex" xmlns:cx6="http://schemas.microsoft.com/office/drawing/2016/5/12/chartex" xmlns:cx7="http://schemas.microsoft.com/office/drawing/2016/5/13/chartex" xmlns:cx8="http://schemas.microsoft.com/office/drawing/2016/5/14/chartex" xmlns:mc="http://schemas.openxmlformats.org/markup-compatibility/2006" xmlns:aink="http://schemas.microsoft.com/office/drawing/2016/ink" xmlns:am3d="http://schemas.microsoft.com/office/drawing/2017/model3d" xmlns:o="urn:schemas-microsoft-com:office:office" xmlns:r="http://schemas.openxmlformats.org/officeDocument/2006/relationships" xmlns:m="http://schemas.openxmlformats.org/officeDocument/2006/math" xmlns:v="urn:schemas-microsoft-com:vml" xmlns:wp14="http://schemas.microsoft.com/office/word/2010/wordprocessingDrawing" xmlns:wp="http://schemas.openxmlformats.org/drawingml/2006/wordprocessingDrawing" xmlns:w10="urn:schemas-microsoft-com:office:word" xmlns:w="http://schemas.openxmlformats.org/wordprocessingml/2006/main" xmlns:w14="http://schemas.microsoft.com/office/word/2010/wordml" xmlns:w15="http://schemas.microsoft.com/office/word/2012/wordml" xmlns:w16cex="http://schemas.microsoft.com/office/word/2018/wordml/cex" xmlns:w16cid="http://schemas.microsoft.com/office/word/2016/wordml/cid" xmlns:w16="http://schemas.microsoft.com/office/word/2018/wordml" xmlns:w16se="http://schemas.microsoft.com/office/word/2015/wordml/symex" xmlns:wpg="http://schemas.microsoft.com/office/word/2010/wordprocessingGroup" xmlns:wpi="http://schemas.microsoft.com/office/word/2010/wordprocessingInk" xmlns:wne="http://schemas.microsoft.com/office/word/2006/wordml" xmlns:wps="http://schemas.microsoft.com/office/word/2010/wordprocessingShape" mc:Ignorable="w14 w15 w16se w16cid w16 w16cex wp14">
+<w:document xmlns:wpc="http://schemas.microsoft.com/office/word/2010/wordprocessingCanvas" xmlns:cx="http://schemas.microsoft.com/office/drawing/2014/chartex" xmlns:cx1="http://schemas.microsoft.com/office/drawing/2015/9/8/chartex" xmlns:cx2="http://schemas.microsoft.com/office/drawing/2015/10/21/chartex" xmlns:cx3="http://schemas.microsoft.com/office/drawing/2016/5/9/chartex" xmlns:cx4="http://schemas.microsoft.com/office/drawing/2016/5/10/chartex" xmlns:cx5="http://schemas.microsoft.com/office/drawing/2016/5/11/chartex" xmlns:cx6="http://schemas.microsoft.com/office/drawing/2016/5/12/chartex" xmlns:cx7="http://schemas.microsoft.com/office/drawing/2016/5/13/chartex" xmlns:cx8="http://schemas.microsoft.com/office/drawing/2016/5/14/chartex" xmlns:mc="http://schemas.openxmlformats.org/markup-compatibility/2006" xmlns:aink="http://schemas.microsoft.com/office/drawing/2016/ink" xmlns:am3d="http://schemas.microsoft.com/office/drawing/2017/model3d" xmlns:o="urn:schemas-microsoft-com:office:office" xmlns:r="http://schemas.openxmlformats.org/officeDocument/2006/relationships" xmlns:m="http://schemas.openxmlformats.org/officeDocument/2006/math" xmlns:v="urn:schemas-microsoft-com:vml" xmlns:wp14="http://schemas.microsoft.com/office/word/2010/wordprocessingDrawing" xmlns:wp="http://schemas.openxmlformats.org/drawingml/2006/wordprocessingDrawing" xmlns:w10="urn:schemas-microsoft-com:office:word" xmlns:w="http://schemas.openxmlformats.org/wordprocessingml/2006/main" xmlns:w14="http://schemas.microsoft.com/office/word/2010/wordml" xmlns:w15="http://schemas.microsoft.com/office/word/2012/wordml" xmlns:w16cid="http://schemas.microsoft.com/office/word/2016/wordml/cid" xmlns:w16se="http://schemas.microsoft.com/office/word/2015/wordml/symex" xmlns:wpg="http://schemas.microsoft.com/office/word/2010/wordprocessingGroup" xmlns:wpi="http://schemas.microsoft.com/office/word/2010/wordprocessingInk" xmlns:wne="http://schemas.microsoft.com/office/word/2006/wordml" xmlns:wps="http://schemas.microsoft.com/office/word/2010/wordprocessingShape" mc:Ignorable="w14 w15 w16se w16cid wp14">
   <w:body>
     <w:p>
       <w:pPr>
@@ -171,10 +171,7 @@
         <w:ind w:right="0"/>
       </w:pPr>
       <w:r>
-        <w:t>Your client is a service provider company, they would like you and your team to design and implement an online Web Career Portal for them to facilitate their day to day tasks and provide a better service for th</w:t>
-      </w:r>
-      <w:r>
-        <w:t xml:space="preserve">eir clients. The online Job Portal website enable recruiters to post new job vacancies for any specialization for the hiring process. Also, it </w:t>
+        <w:t xml:space="preserve">Your client is a service provider company, they would like you and your team to design and implement an online Web Career Portal for them to facilitate their day to day tasks and provide a better service for their clients. The online Job Portal website enable recruiters to post new job vacancies for any specialization for the hiring process. Also, it </w:t>
       </w:r>
       <w:proofErr w:type="gramStart"/>
       <w:r>
@@ -182,10 +179,7 @@
       </w:r>
       <w:proofErr w:type="gramEnd"/>
       <w:r>
-        <w:t xml:space="preserve"> job seekers to search and apply for any number of jobs. You must create a dashboard that provide the abili</w:t>
-      </w:r>
-      <w:r>
-        <w:t xml:space="preserve">ty to have access for all activities related to the recruiters and job seekers. </w:t>
+        <w:t xml:space="preserve"> job seekers to search and apply for any number of jobs. You must create a dashboard that provide the ability to have access for all activities related to the recruiters and job seekers. </w:t>
       </w:r>
     </w:p>
     <w:p>
@@ -248,30 +242,50 @@
         <w:ind w:right="0" w:hanging="360"/>
       </w:pPr>
       <w:r>
+        <w:rPr>
+          <w:b/>
+        </w:rPr>
         <w:t>Can create their own employer account</w:t>
       </w:r>
       <w:r>
-        <w:t xml:space="preserve"> </w:t>
-      </w:r>
-      <w:r>
+        <w:rPr>
+          <w:b/>
+        </w:rPr>
+        <w:t xml:space="preserve"> </w:t>
+      </w:r>
+      <w:r>
+        <w:rPr>
+          <w:b/>
+        </w:rPr>
         <w:t xml:space="preserve">and delete </w:t>
       </w:r>
       <w:proofErr w:type="gramStart"/>
       <w:r>
+        <w:rPr>
+          <w:b/>
+        </w:rPr>
         <w:t>account</w:t>
+      </w:r>
+      <w:r>
+        <w:rPr>
+          <w:b/>
+          <w:highlight w:val="yellow"/>
+        </w:rPr>
+        <w:t>(</w:t>
+      </w:r>
+      <w:proofErr w:type="gramEnd"/>
+      <w:r>
+        <w:rPr>
+          <w:b/>
+          <w:highlight w:val="yellow"/>
+        </w:rPr>
+        <w:t>extra feature</w:t>
       </w:r>
       <w:r>
         <w:rPr>
           <w:highlight w:val="yellow"/>
         </w:rPr>
-        <w:t>(</w:t>
-      </w:r>
-      <w:proofErr w:type="gramEnd"/>
-      <w:r>
-        <w:rPr>
-          <w:highlight w:val="yellow"/>
-        </w:rPr>
-        <w:t>extra feature)</w:t>
+        <w:t>)</w:t>
       </w:r>
     </w:p>
     <w:p>
@@ -307,10 +321,7 @@
         <w:t>denied, reviewing, accepting)</w:t>
       </w:r>
       <w:r>
-        <w:t xml:space="preserve">, </w:t>
-      </w:r>
-      <w:r>
-        <w:t xml:space="preserve">short description of the job up to 50 characters, number of needed employees to the post, number of applied </w:t>
+        <w:t xml:space="preserve">, short description of the job up to 50 characters, number of needed employees to the post, number of applied </w:t>
       </w:r>
       <w:r>
         <w:t>applications</w:t>
@@ -346,10 +357,7 @@
         <w:ind w:right="0" w:hanging="360"/>
       </w:pPr>
       <w:r>
-        <w:t xml:space="preserve">Should be able to </w:t>
-      </w:r>
-      <w:r>
-        <w:t>maintain status of applied jobs</w:t>
+        <w:t>Should be able to maintain status of applied jobs</w:t>
       </w:r>
       <w:r>
         <w:t xml:space="preserve"> (see if jobs are open or closed)</w:t>
@@ -364,13 +372,8 @@
         <w:ind w:right="0" w:hanging="360"/>
       </w:pPr>
       <w:r>
-        <w:t xml:space="preserve">Should be able to see a summary of current application </w:t>
-      </w:r>
-      <w:proofErr w:type="gramStart"/>
-      <w:r>
-        <w:t>at a glance</w:t>
-      </w:r>
-      <w:proofErr w:type="gramEnd"/>
+        <w:t>Should be able to see a summary of current application at a glance</w:t>
+      </w:r>
       <w:r>
         <w:t xml:space="preserve"> (</w:t>
       </w:r>
@@ -411,10 +414,7 @@
         <w:ind w:right="0" w:hanging="360"/>
       </w:pPr>
       <w:r>
-        <w:t xml:space="preserve">Gold: Employer can post as </w:t>
-      </w:r>
-      <w:r>
-        <w:t xml:space="preserve">many jobs as he/she wants. A monthly charge of $100 will be applied. </w:t>
+        <w:t xml:space="preserve">Gold: Employer can post as many jobs as he/she wants. A monthly charge of $100 will be applied. </w:t>
       </w:r>
     </w:p>
     <w:p>
@@ -427,31 +427,20 @@
         <w:ind w:right="0" w:hanging="360"/>
       </w:pPr>
       <w:r>
+        <w:t xml:space="preserve">Users have the ability to upgrade or downgrade their category. Charges should be updated based on the new category. </w:t>
+      </w:r>
+    </w:p>
+    <w:p>
+      <w:pPr>
+        <w:numPr>
+          <w:ilvl w:val="0"/>
+          <w:numId w:val="1"/>
+        </w:numPr>
+        <w:ind w:right="0" w:hanging="360"/>
+      </w:pPr>
+      <w:r>
         <w:lastRenderedPageBreak/>
-        <w:t xml:space="preserve">Users </w:t>
-      </w:r>
-      <w:proofErr w:type="gramStart"/>
-      <w:r>
-        <w:t>have the ability to</w:t>
-      </w:r>
-      <w:proofErr w:type="gramEnd"/>
-      <w:r>
-        <w:t xml:space="preserve"> upgrade or downgrade their category. Charges should be updated based on the new category. </w:t>
-      </w:r>
-    </w:p>
-    <w:p>
-      <w:pPr>
-        <w:numPr>
-          <w:ilvl w:val="0"/>
-          <w:numId w:val="1"/>
-        </w:numPr>
-        <w:ind w:right="0" w:hanging="360"/>
-      </w:pPr>
-      <w:r>
-        <w:t>When users upgrade their category, it should update the user category</w:t>
-      </w:r>
-      <w:r>
-        <w:t xml:space="preserve"> status. </w:t>
+        <w:t xml:space="preserve">When users upgrade their category, it should update the user category status. </w:t>
       </w:r>
     </w:p>
     <w:p>
@@ -569,10 +558,7 @@
         <w:ind w:right="0" w:hanging="360"/>
       </w:pPr>
       <w:r>
-        <w:t xml:space="preserve">Gold: Employee can view and apply to </w:t>
-      </w:r>
-      <w:r>
-        <w:t xml:space="preserve">as many jobs as he/she wants. A </w:t>
+        <w:t xml:space="preserve">Gold: Employee can view and apply to as many jobs as he/she wants. A </w:t>
       </w:r>
     </w:p>
     <w:p>
@@ -598,6 +584,8 @@
       <w:r>
         <w:t xml:space="preserve"> </w:t>
       </w:r>
+      <w:bookmarkStart w:id="0" w:name="_GoBack"/>
+      <w:bookmarkEnd w:id="0"/>
     </w:p>
     <w:p>
       <w:pPr>
@@ -609,18 +597,7 @@
         <w:ind w:right="0" w:hanging="360"/>
       </w:pPr>
       <w:r>
-        <w:t xml:space="preserve">Users </w:t>
-      </w:r>
-      <w:proofErr w:type="gramStart"/>
-      <w:r>
-        <w:t>have the ability to</w:t>
-      </w:r>
-      <w:proofErr w:type="gramEnd"/>
-      <w:r>
-        <w:t xml:space="preserve"> upgrade or downgrade their category. Charges </w:t>
-      </w:r>
-      <w:r>
-        <w:t xml:space="preserve">should be updated based on the new category. </w:t>
+        <w:t xml:space="preserve">Users have the ability to upgrade or downgrade their category. Charges should be updated based on the new category. </w:t>
       </w:r>
     </w:p>
     <w:p>
@@ -656,10 +633,7 @@
         <w:ind w:right="0" w:hanging="360"/>
       </w:pPr>
       <w:r>
-        <w:t>Should be a</w:t>
-      </w:r>
-      <w:r>
-        <w:t xml:space="preserve">ble to search by job category. </w:t>
+        <w:t xml:space="preserve">Should be able to search by job category. </w:t>
       </w:r>
     </w:p>
     <w:p>
@@ -788,10 +762,7 @@
         <w:ind w:right="0"/>
       </w:pPr>
       <w:r>
-        <w:t>All Users must have the ability to provide a method of payment to their account and provide the needed information to be charged. Method of payments could be either credit card charge or authorization from an existing checking account. In each case the pro</w:t>
-      </w:r>
-      <w:r>
-        <w:t xml:space="preserve">per information for withdrawal must be supplied by the user. The user </w:t>
+        <w:t xml:space="preserve">All Users must have the ability to provide a method of payment to their account and provide the needed information to be charged. Method of payments could be either credit card charge or authorization from an existing checking account. In each case the proper information for withdrawal must be supplied by the user. The user </w:t>
       </w:r>
       <w:proofErr w:type="gramStart"/>
       <w:r>
@@ -799,10 +770,7 @@
       </w:r>
       <w:proofErr w:type="gramEnd"/>
       <w:r>
-        <w:t xml:space="preserve"> the option to choose between an automatic withdrawal or manual withdrawal.  An automatic withdrawal is done automatically by the system at the beginning of each month by applying a </w:t>
-      </w:r>
-      <w:r>
-        <w:t xml:space="preserve">charge to the user from a preselected method of payment. Users can have many </w:t>
+        <w:t xml:space="preserve"> the option to choose between an automatic withdrawal or manual withdrawal.  An automatic withdrawal is done automatically by the system at the beginning of each month by applying a charge to the user from a preselected method of payment. Users can have many </w:t>
       </w:r>
       <w:proofErr w:type="gramStart"/>
       <w:r>
@@ -810,25 +778,19 @@
       </w:r>
       <w:proofErr w:type="gramEnd"/>
       <w:r>
-        <w:t xml:space="preserve"> of payments associated with their accounts and should be able to </w:t>
+        <w:t xml:space="preserve"> of payments associated with their accounts and should be able to add/remove or edit their methods of payments. An account that is negative will be frozen until it is </w:t>
+      </w:r>
+      <w:proofErr w:type="gramStart"/>
+      <w:r>
+        <w:t>settled</w:t>
+      </w:r>
+      <w:proofErr w:type="gramEnd"/>
+      <w:r>
+        <w:t xml:space="preserve"> and a payment is made.  The user of a frozen account will be able to login to the system but will not be able to access the services provided by the dashboard </w:t>
       </w:r>
       <w:r>
         <w:lastRenderedPageBreak/>
-        <w:t xml:space="preserve">add/remove or edit their methods of payments. An account that is negative will be frozen until it is </w:t>
-      </w:r>
-      <w:proofErr w:type="gramStart"/>
-      <w:r>
-        <w:t>settle</w:t>
-      </w:r>
-      <w:r>
-        <w:t>d</w:t>
-      </w:r>
-      <w:proofErr w:type="gramEnd"/>
-      <w:r>
-        <w:t xml:space="preserve"> and a payment is made.  The user of a frozen account will be able to login to the system but will not be able to access the services provided by the dashboard until the user account is settled. When a charge is applied to an account, an automatic email i</w:t>
-      </w:r>
-      <w:r>
-        <w:t xml:space="preserve">s sent to the user informing of the charge and account status. A suffering account will receive a warning message once a week until the account is settled or deactivated. A suffering account for a year will be deactivated automatically by the system.   </w:t>
+        <w:t xml:space="preserve">until the user account is settled. When a charge is applied to an account, an automatic email is sent to the user informing of the charge and account status. A suffering account will receive a warning message once a week until the account is settled or deactivated. A suffering account for a year will be deactivated automatically by the system.   </w:t>
       </w:r>
     </w:p>
     <w:p>
@@ -862,10 +824,7 @@
         <w:ind w:right="0"/>
       </w:pPr>
       <w:r>
-        <w:t>These are the minimum requirements for your application. Mo</w:t>
-      </w:r>
-      <w:r>
-        <w:t xml:space="preserve">re details could be added through more research and investigations from your part. With this information, do the following initial steps in your database design process: </w:t>
+        <w:t xml:space="preserve">These are the minimum requirements for your application. More details could be added through more research and investigations from your part. With this information, do the following initial steps in your database design process: </w:t>
       </w:r>
     </w:p>
     <w:p>
@@ -887,10 +846,7 @@
         <w:jc w:val="both"/>
       </w:pPr>
       <w:r>
-        <w:t>Develop an E/R diagram to represent the conceptual database scheme for the above "a</w:t>
-      </w:r>
-      <w:r>
-        <w:t xml:space="preserve">pplication". </w:t>
+        <w:t xml:space="preserve">Develop an E/R diagram to represent the conceptual database scheme for the above "application". </w:t>
       </w:r>
     </w:p>
     <w:p>
@@ -936,18 +892,7 @@
         <w:jc w:val="both"/>
       </w:pPr>
       <w:r>
-        <w:t>Convert your E/R diagram into a relational database</w:t>
-      </w:r>
-      <w:r>
-        <w:t xml:space="preserve"> schema. Make refinements to the DB schema if necessary. Identify various integrity constraints such as primary keys, foreign keys, functional dependencies, and referential constraints. Make sure that your database schema is at least in </w:t>
-      </w:r>
-      <w:proofErr w:type="spellStart"/>
-      <w:r>
-        <w:t>3NF</w:t>
-      </w:r>
-      <w:proofErr w:type="spellEnd"/>
-      <w:r>
-        <w:t xml:space="preserve">. </w:t>
+        <w:t xml:space="preserve">Convert your E/R diagram into a relational database schema. Make refinements to the DB schema if necessary. Identify various integrity constraints such as primary keys, foreign keys, functional dependencies, and referential constraints. Make sure that your database schema is at least in 3NF. </w:t>
       </w:r>
     </w:p>
     <w:p>
@@ -964,10 +909,7 @@
         <w:ind w:right="0"/>
       </w:pPr>
       <w:r>
-        <w:t>Formulate a</w:t>
-      </w:r>
-      <w:r>
-        <w:t xml:space="preserve">nd evaluate the following SQL queries against an instance of your database in which every relation is populated with 'sufficient'" representative tuples. </w:t>
+        <w:t xml:space="preserve">Formulate and evaluate the following SQL queries against an instance of your database in which every relation is populated with 'sufficient'" representative tuples. </w:t>
       </w:r>
     </w:p>
     <w:p>
@@ -1049,10 +991,7 @@
         <w:t xml:space="preserve">     </w:t>
       </w:r>
       <w:r>
-        <w:t xml:space="preserve">Report of a posted job by an employer (Job title and description, date posted, list of employees applied to </w:t>
-      </w:r>
-      <w:r>
-        <w:t xml:space="preserve">the job and status of each application). </w:t>
+        <w:t xml:space="preserve">Report of a posted job by an employer (Job title and description, date posted, list of employees applied to the job and status of each application). </w:t>
       </w:r>
     </w:p>
     <w:p>
@@ -1062,10 +1001,7 @@
         <w:jc w:val="both"/>
       </w:pPr>
       <w:r>
-        <w:t>v</w:t>
-      </w:r>
-      <w:r>
-        <w:t>i.</w:t>
+        <w:t>vi.</w:t>
       </w:r>
       <w:r>
         <w:rPr>
@@ -1074,10 +1010,7 @@
         <w:t xml:space="preserve"> </w:t>
       </w:r>
       <w:r>
-        <w:t xml:space="preserve">Report of posted jobs by an employer during a specific period of time (Job title, date posted, short description of the job up to 50 characters, number of needed employees to the post, number of applied jobs to </w:t>
-      </w:r>
-      <w:r>
-        <w:t xml:space="preserve">the post, number of accepted offers). </w:t>
+        <w:t xml:space="preserve">Report of posted jobs by an employer during a specific period of time (Job title, date posted, short description of the job up to 50 characters, number of needed employees to the post, number of applied jobs to the post, number of accepted offers). </w:t>
       </w:r>
     </w:p>
     <w:p>
@@ -1085,10 +1018,7 @@
         <w:ind w:left="701" w:right="-446" w:firstLine="65"/>
       </w:pPr>
       <w:r>
-        <w:t>v</w:t>
-      </w:r>
-      <w:r>
-        <w:t>ii.</w:t>
+        <w:t>vii.</w:t>
       </w:r>
       <w:r>
         <w:rPr>
@@ -1143,10 +1073,7 @@
         <w:tab/>
       </w:r>
       <w:r>
-        <w:t>Search for a job by a</w:t>
-      </w:r>
-      <w:r>
-        <w:t xml:space="preserve"> </w:t>
+        <w:t xml:space="preserve">Search for a job by a </w:t>
       </w:r>
       <w:r>
         <w:t>job seeker</w:t>
@@ -1175,10 +1102,7 @@
         <w:tab/>
       </w:r>
       <w:r>
-        <w:t>Apply for a job by a</w:t>
-      </w:r>
-      <w:r>
-        <w:t xml:space="preserve"> </w:t>
+        <w:t xml:space="preserve">Apply for a job by a </w:t>
       </w:r>
       <w:r>
         <w:t>job seeker</w:t>
@@ -1196,17 +1120,13 @@
         <w:ind w:right="0" w:hanging="739"/>
       </w:pPr>
       <w:r>
-        <w:lastRenderedPageBreak/>
         <w:t>Accept/Deny a job offer by a</w:t>
       </w:r>
       <w:r>
         <w:t xml:space="preserve"> </w:t>
       </w:r>
       <w:r>
-        <w:t>job seeker</w:t>
-      </w:r>
-      <w:r>
-        <w:t xml:space="preserve"> </w:t>
+        <w:t xml:space="preserve">job seeker </w:t>
       </w:r>
       <w:r>
         <w:t>(job</w:t>
@@ -1232,10 +1152,7 @@
         <w:ind w:right="0" w:hanging="739"/>
       </w:pPr>
       <w:r>
-        <w:t>Withdraw from an applied job by a</w:t>
-      </w:r>
-      <w:r>
-        <w:t xml:space="preserve"> </w:t>
+        <w:t xml:space="preserve">Withdraw from an applied job by a </w:t>
       </w:r>
       <w:r>
         <w:t>job seeker</w:t>
@@ -1253,16 +1170,10 @@
         <w:ind w:right="0" w:hanging="739"/>
       </w:pPr>
       <w:r>
-        <w:t>Delete</w:t>
-      </w:r>
-      <w:r>
-        <w:t xml:space="preserve"> a profile by a</w:t>
-      </w:r>
-      <w:r>
-        <w:t xml:space="preserve"> </w:t>
-      </w:r>
-      <w:r>
-        <w:t>job seeker</w:t>
+        <w:t>Delete a profile by a</w:t>
+      </w:r>
+      <w:r>
+        <w:t xml:space="preserve"> job seeker</w:t>
       </w:r>
       <w:r>
         <w:t xml:space="preserve">. </w:t>
@@ -1278,15 +1189,8 @@
         <w:ind w:right="0" w:hanging="739"/>
       </w:pPr>
       <w:r>
-        <w:t xml:space="preserve">Report of applied jobs by an employee during a specific </w:t>
-      </w:r>
-      <w:proofErr w:type="gramStart"/>
-      <w:r>
-        <w:t>period of time</w:t>
-      </w:r>
-      <w:proofErr w:type="gramEnd"/>
-      <w:r>
-        <w:t xml:space="preserve"> (Job title, date applied, short description of the job up to 50 characters, status of the application). </w:t>
+        <w:lastRenderedPageBreak/>
+        <w:t xml:space="preserve">Report of applied jobs by an employee during a specific period of time (Job title, date applied, short description of the job up to 50 characters, status of the application). </w:t>
       </w:r>
     </w:p>
     <w:p>
@@ -1363,15 +1267,7 @@
         <w:t xml:space="preserve"> </w:t>
       </w:r>
       <w:r>
-        <w:t>Report of all outstanding balance accounts (</w:t>
-      </w:r>
-      <w:proofErr w:type="gramStart"/>
-      <w:r>
-        <w:t>User name</w:t>
-      </w:r>
-      <w:proofErr w:type="gramEnd"/>
-      <w:r>
-        <w:t xml:space="preserve">, email, balance, since when the account is suffering). </w:t>
+        <w:t xml:space="preserve">Report of all outstanding balance accounts (User name, email, balance, since when the account is suffering). </w:t>
       </w:r>
     </w:p>
     <w:p>
@@ -1421,10 +1317,7 @@
         <w:jc w:val="both"/>
       </w:pPr>
       <w:r>
-        <w:t>You should submit a report that includes the E/R diagram, the DB design and its normalization, the SQL declarations of the relations, the implementation code, relation instances, and the SQL scripts for the queries and transactio</w:t>
-      </w:r>
-      <w:r>
-        <w:t xml:space="preserve">ns, and 5 tuples of each query result. Build a useful web interfaces to facilitate the interactions with the application system. </w:t>
+        <w:t xml:space="preserve">You should submit a report that includes the E/R diagram, the DB design and its normalization, the SQL declarations of the relations, the implementation code, relation instances, and the SQL scripts for the queries and transactions, and 5 tuples of each query result. Build a useful web interfaces to facilitate the interactions with the application system. </w:t>
       </w:r>
     </w:p>
     <w:p>
@@ -1446,7 +1339,7 @@
 </file>
 
 <file path=word/numbering.xml><?xml version="1.0" encoding="utf-8"?>
-<w:numbering xmlns:wpc="http://schemas.microsoft.com/office/word/2010/wordprocessingCanvas" xmlns:cx="http://schemas.microsoft.com/office/drawing/2014/chartex" xmlns:cx1="http://schemas.microsoft.com/office/drawing/2015/9/8/chartex" xmlns:cx2="http://schemas.microsoft.com/office/drawing/2015/10/21/chartex" xmlns:cx3="http://schemas.microsoft.com/office/drawing/2016/5/9/chartex" xmlns:cx4="http://schemas.microsoft.com/office/drawing/2016/5/10/chartex" xmlns:cx5="http://schemas.microsoft.com/office/drawing/2016/5/11/chartex" xmlns:cx6="http://schemas.microsoft.com/office/drawing/2016/5/12/chartex" xmlns:cx7="http://schemas.microsoft.com/office/drawing/2016/5/13/chartex" xmlns:cx8="http://schemas.microsoft.com/office/drawing/2016/5/14/chartex" xmlns:mc="http://schemas.openxmlformats.org/markup-compatibility/2006" xmlns:aink="http://schemas.microsoft.com/office/drawing/2016/ink" xmlns:am3d="http://schemas.microsoft.com/office/drawing/2017/model3d" xmlns:o="urn:schemas-microsoft-com:office:office" xmlns:r="http://schemas.openxmlformats.org/officeDocument/2006/relationships" xmlns:m="http://schemas.openxmlformats.org/officeDocument/2006/math" xmlns:v="urn:schemas-microsoft-com:vml" xmlns:wp14="http://schemas.microsoft.com/office/word/2010/wordprocessingDrawing" xmlns:wp="http://schemas.openxmlformats.org/drawingml/2006/wordprocessingDrawing" xmlns:w10="urn:schemas-microsoft-com:office:word" xmlns:w="http://schemas.openxmlformats.org/wordprocessingml/2006/main" xmlns:w14="http://schemas.microsoft.com/office/word/2010/wordml" xmlns:w15="http://schemas.microsoft.com/office/word/2012/wordml" xmlns:w16cex="http://schemas.microsoft.com/office/word/2018/wordml/cex" xmlns:w16cid="http://schemas.microsoft.com/office/word/2016/wordml/cid" xmlns:w16="http://schemas.microsoft.com/office/word/2018/wordml" xmlns:w16se="http://schemas.microsoft.com/office/word/2015/wordml/symex" xmlns:wpg="http://schemas.microsoft.com/office/word/2010/wordprocessingGroup" xmlns:wpi="http://schemas.microsoft.com/office/word/2010/wordprocessingInk" xmlns:wne="http://schemas.microsoft.com/office/word/2006/wordml" xmlns:wps="http://schemas.microsoft.com/office/word/2010/wordprocessingShape" mc:Ignorable="w14 w15 w16se w16cid w16 w16cex wp14">
+<w:numbering xmlns:wpc="http://schemas.microsoft.com/office/word/2010/wordprocessingCanvas" xmlns:cx="http://schemas.microsoft.com/office/drawing/2014/chartex" xmlns:cx1="http://schemas.microsoft.com/office/drawing/2015/9/8/chartex" xmlns:cx2="http://schemas.microsoft.com/office/drawing/2015/10/21/chartex" xmlns:cx3="http://schemas.microsoft.com/office/drawing/2016/5/9/chartex" xmlns:cx4="http://schemas.microsoft.com/office/drawing/2016/5/10/chartex" xmlns:cx5="http://schemas.microsoft.com/office/drawing/2016/5/11/chartex" xmlns:cx6="http://schemas.microsoft.com/office/drawing/2016/5/12/chartex" xmlns:cx7="http://schemas.microsoft.com/office/drawing/2016/5/13/chartex" xmlns:cx8="http://schemas.microsoft.com/office/drawing/2016/5/14/chartex" xmlns:mc="http://schemas.openxmlformats.org/markup-compatibility/2006" xmlns:aink="http://schemas.microsoft.com/office/drawing/2016/ink" xmlns:am3d="http://schemas.microsoft.com/office/drawing/2017/model3d" xmlns:o="urn:schemas-microsoft-com:office:office" xmlns:r="http://schemas.openxmlformats.org/officeDocument/2006/relationships" xmlns:m="http://schemas.openxmlformats.org/officeDocument/2006/math" xmlns:v="urn:schemas-microsoft-com:vml" xmlns:wp14="http://schemas.microsoft.com/office/word/2010/wordprocessingDrawing" xmlns:wp="http://schemas.openxmlformats.org/drawingml/2006/wordprocessingDrawing" xmlns:w10="urn:schemas-microsoft-com:office:word" xmlns:w="http://schemas.openxmlformats.org/wordprocessingml/2006/main" xmlns:w14="http://schemas.microsoft.com/office/word/2010/wordml" xmlns:w15="http://schemas.microsoft.com/office/word/2012/wordml" xmlns:w16cid="http://schemas.microsoft.com/office/word/2016/wordml/cid" xmlns:w16se="http://schemas.microsoft.com/office/word/2015/wordml/symex" xmlns:wpg="http://schemas.microsoft.com/office/word/2010/wordprocessingGroup" xmlns:wpi="http://schemas.microsoft.com/office/word/2010/wordprocessingInk" xmlns:wne="http://schemas.microsoft.com/office/word/2006/wordml" xmlns:wps="http://schemas.microsoft.com/office/word/2010/wordprocessingShape" mc:Ignorable="w14 w15 w16se w16cid wp14">
   <w:abstractNum w:abstractNumId="0" w15:restartNumberingAfterBreak="0">
     <w:nsid w:val="1DB55040"/>
     <w:multiLevelType w:val="hybridMultilevel"/>
@@ -2312,7 +2205,7 @@
 </file>
 
 <file path=word/styles.xml><?xml version="1.0" encoding="utf-8"?>
-<w:styles xmlns:mc="http://schemas.openxmlformats.org/markup-compatibility/2006" xmlns:r="http://schemas.openxmlformats.org/officeDocument/2006/relationships" xmlns:w="http://schemas.openxmlformats.org/wordprocessingml/2006/main" xmlns:w14="http://schemas.microsoft.com/office/word/2010/wordml" xmlns:w15="http://schemas.microsoft.com/office/word/2012/wordml" xmlns:w16cex="http://schemas.microsoft.com/office/word/2018/wordml/cex" xmlns:w16cid="http://schemas.microsoft.com/office/word/2016/wordml/cid" xmlns:w16="http://schemas.microsoft.com/office/word/2018/wordml" xmlns:w16se="http://schemas.microsoft.com/office/word/2015/wordml/symex" mc:Ignorable="w14 w15 w16se w16cid w16 w16cex">
+<w:styles xmlns:mc="http://schemas.openxmlformats.org/markup-compatibility/2006" xmlns:r="http://schemas.openxmlformats.org/officeDocument/2006/relationships" xmlns:w="http://schemas.openxmlformats.org/wordprocessingml/2006/main" xmlns:w14="http://schemas.microsoft.com/office/word/2010/wordml" xmlns:w15="http://schemas.microsoft.com/office/word/2012/wordml" xmlns:w16cid="http://schemas.microsoft.com/office/word/2016/wordml/cid" xmlns:w16se="http://schemas.microsoft.com/office/word/2015/wordml/symex" mc:Ignorable="w14 w15 w16se w16cid">
   <w:docDefaults>
     <w:rPrDefault>
       <w:rPr>
@@ -2328,7 +2221,7 @@
       </w:pPr>
     </w:pPrDefault>
   </w:docDefaults>
-  <w:latentStyles w:defLockedState="0" w:defUIPriority="99" w:defSemiHidden="0" w:defUnhideWhenUsed="0" w:defQFormat="0" w:count="376">
+  <w:latentStyles w:defLockedState="0" w:defUIPriority="99" w:defSemiHidden="0" w:defUnhideWhenUsed="0" w:defQFormat="0" w:count="375">
     <w:lsdException w:name="Normal" w:uiPriority="0" w:qFormat="1"/>
     <w:lsdException w:name="heading 1" w:uiPriority="9" w:qFormat="1"/>
     <w:lsdException w:name="heading 2" w:semiHidden="1" w:uiPriority="9" w:unhideWhenUsed="1" w:qFormat="1"/>
@@ -2704,7 +2597,6 @@
     <w:lsdException w:name="Smart Hyperlink" w:semiHidden="1" w:unhideWhenUsed="1"/>
     <w:lsdException w:name="Hashtag" w:semiHidden="1" w:unhideWhenUsed="1"/>
     <w:lsdException w:name="Unresolved Mention" w:semiHidden="1" w:unhideWhenUsed="1"/>
-    <w:lsdException w:name="Smart Link" w:semiHidden="1" w:unhideWhenUsed="1"/>
   </w:latentStyles>
   <w:style w:type="paragraph" w:default="1" w:styleId="Normal">
     <w:name w:val="Normal"/>
@@ -3060,7 +2952,7 @@
 </file>
 
 <file path=customXml/itemProps1.xml><?xml version="1.0" encoding="utf-8"?>
-<ds:datastoreItem xmlns:ds="http://schemas.openxmlformats.org/officeDocument/2006/customXml" ds:itemID="{47BC694C-29B8-4A98-BDCE-9141A33DC66E}">
+<ds:datastoreItem xmlns:ds="http://schemas.openxmlformats.org/officeDocument/2006/customXml" ds:itemID="{CDA161BB-74DB-B34F-A257-41ED624E2DC2}">
   <ds:schemaRefs>
     <ds:schemaRef ds:uri="http://schemas.openxmlformats.org/officeDocument/2006/bibliography"/>
   </ds:schemaRefs>

</xml_diff>